<commit_message>
Updated the motto on the mandatory Bonus Duty
</commit_message>
<xml_diff>
--- a/Group2 Mandatory Bonus Duty.docx
+++ b/Group2 Mandatory Bonus Duty.docx
@@ -144,13 +144,6 @@
       </w:pPr>
     </w:p>
     <w:p>
-      <w:pPr>
-        <w:rPr>
-          <w:b/>
-          <w:bCs/>
-          <w:u w:val="single"/>
-        </w:rPr>
-      </w:pPr>
       <w:r>
         <w:rPr>
           <w:b/>
@@ -158,6 +151,9 @@
           <w:u w:val="single"/>
         </w:rPr>
         <w:t>Company Motto:</w:t>
+      </w:r>
+      <w:r>
+        <w:t xml:space="preserve"> These are the bits your looking for?</w:t>
       </w:r>
     </w:p>
     <w:p>

</xml_diff>

<commit_message>
Updated the mandatory Bonus duty document
</commit_message>
<xml_diff>
--- a/Group2 Mandatory Bonus Duty.docx
+++ b/Group2 Mandatory Bonus Duty.docx
@@ -19,7 +19,7 @@
           <w:sz w:val="28"/>
           <w:szCs w:val="28"/>
         </w:rPr>
-        <w:t>Video Game Library &amp; Sales</w:t>
+        <w:t>L.L.A.M.A (Libraries, Life, and Medical Assistance)</w:t>
       </w:r>
     </w:p>
     <w:p/>
@@ -40,16 +40,16 @@
           <w:u w:val="single"/>
         </w:rPr>
         <w:drawing>
-          <wp:anchor distT="0" distB="0" distL="114300" distR="114300" simplePos="0" relativeHeight="251658240" behindDoc="0" locked="0" layoutInCell="1" allowOverlap="1" wp14:anchorId="7862E10F" wp14:editId="49D77F45">
+          <wp:anchor distT="0" distB="0" distL="114300" distR="114300" simplePos="0" relativeHeight="251658240" behindDoc="0" locked="0" layoutInCell="1" allowOverlap="1" wp14:anchorId="7862E10F" wp14:editId="77FD2630">
             <wp:simplePos x="0" y="0"/>
             <wp:positionH relativeFrom="column">
-              <wp:posOffset>456883</wp:posOffset>
+              <wp:posOffset>890588</wp:posOffset>
             </wp:positionH>
             <wp:positionV relativeFrom="paragraph">
-              <wp:posOffset>66675</wp:posOffset>
+              <wp:posOffset>2857</wp:posOffset>
             </wp:positionV>
-            <wp:extent cx="3400425" cy="1000125"/>
-            <wp:effectExtent l="0" t="0" r="0" b="9525"/>
+            <wp:extent cx="2305050" cy="2288755"/>
+            <wp:effectExtent l="0" t="0" r="0" b="0"/>
             <wp:wrapNone/>
             <wp:docPr id="530039387" name="Picture 1"/>
             <wp:cNvGraphicFramePr>
@@ -59,11 +59,11 @@
               <a:graphicData uri="http://schemas.openxmlformats.org/drawingml/2006/picture">
                 <pic:pic xmlns:pic="http://schemas.openxmlformats.org/drawingml/2006/picture">
                   <pic:nvPicPr>
-                    <pic:cNvPr id="530039387" name="Picture 530039387"/>
+                    <pic:cNvPr id="530039387" name="Picture 1"/>
                     <pic:cNvPicPr/>
                   </pic:nvPicPr>
                   <pic:blipFill>
-                    <a:blip r:embed="rId4">
+                    <a:blip r:embed="rId4" cstate="print">
                       <a:extLst>
                         <a:ext uri="{28A0092B-C50C-407E-A947-70E740481C1C}">
                           <a14:useLocalDpi xmlns:a14="http://schemas.microsoft.com/office/drawing/2010/main" val="0"/>
@@ -77,7 +77,7 @@
                   <pic:spPr>
                     <a:xfrm>
                       <a:off x="0" y="0"/>
-                      <a:ext cx="3400425" cy="1000125"/>
+                      <a:ext cx="2310128" cy="2293797"/>
                     </a:xfrm>
                     <a:prstGeom prst="rect">
                       <a:avLst/>
@@ -86,6 +86,12 @@
                 </pic:pic>
               </a:graphicData>
             </a:graphic>
+            <wp14:sizeRelH relativeFrom="margin">
+              <wp14:pctWidth>0</wp14:pctWidth>
+            </wp14:sizeRelH>
+            <wp14:sizeRelV relativeFrom="margin">
+              <wp14:pctHeight>0</wp14:pctHeight>
+            </wp14:sizeRelV>
           </wp:anchor>
         </w:drawing>
       </w:r>
@@ -144,6 +150,33 @@
       </w:pPr>
     </w:p>
     <w:p>
+      <w:pPr>
+        <w:rPr>
+          <w:b/>
+          <w:bCs/>
+          <w:u w:val="single"/>
+        </w:rPr>
+      </w:pPr>
+    </w:p>
+    <w:p>
+      <w:pPr>
+        <w:rPr>
+          <w:b/>
+          <w:bCs/>
+          <w:u w:val="single"/>
+        </w:rPr>
+      </w:pPr>
+    </w:p>
+    <w:p>
+      <w:pPr>
+        <w:rPr>
+          <w:b/>
+          <w:bCs/>
+          <w:u w:val="single"/>
+        </w:rPr>
+      </w:pPr>
+    </w:p>
+    <w:p>
       <w:r>
         <w:rPr>
           <w:b/>
@@ -153,10 +186,10 @@
         <w:t>Company Motto:</w:t>
       </w:r>
       <w:r>
-        <w:t xml:space="preserve"> These are the bits your looking for</w:t>
-      </w:r>
-      <w:r>
-        <w:t>!</w:t>
+        <w:t xml:space="preserve"> </w:t>
+      </w:r>
+      <w:r>
+        <w:t>Empowering communities with knowledge and care</w:t>
       </w:r>
     </w:p>
     <w:p>
@@ -187,7 +220,42 @@
         <w:t>Employee Roster:</w:t>
       </w:r>
       <w:r>
-        <w:t xml:space="preserve"> Brenda Beach</w:t>
+        <w:t xml:space="preserve"> </w:t>
+      </w:r>
+    </w:p>
+    <w:p>
+      <w:pPr>
+        <w:rPr>
+          <w:b/>
+          <w:bCs/>
+          <w:u w:val="single"/>
+        </w:rPr>
+      </w:pPr>
+      <w:r>
+        <w:tab/>
+      </w:r>
+      <w:r>
+        <w:tab/>
+        <w:t xml:space="preserve">        </w:t>
+      </w:r>
+      <w:r>
+        <w:rPr>
+          <w:b/>
+          <w:bCs/>
+          <w:u w:val="single"/>
+        </w:rPr>
+        <w:t>Video Game Library &amp; Sales</w:t>
+      </w:r>
+    </w:p>
+    <w:p>
+      <w:pPr>
+        <w:ind w:left="1440"/>
+      </w:pPr>
+      <w:r>
+        <w:t xml:space="preserve">        </w:t>
+      </w:r>
+      <w:r>
+        <w:t>Brenda Beach</w:t>
       </w:r>
     </w:p>
     <w:p>
@@ -199,6 +267,31 @@
         <w:t xml:space="preserve">        Jonathan Hardwick</w:t>
       </w:r>
     </w:p>
+    <w:p/>
+    <w:p>
+      <w:pPr>
+        <w:rPr>
+          <w:b/>
+          <w:bCs/>
+          <w:u w:val="single"/>
+        </w:rPr>
+      </w:pPr>
+      <w:r>
+        <w:tab/>
+      </w:r>
+      <w:r>
+        <w:tab/>
+        <w:t xml:space="preserve">       </w:t>
+      </w:r>
+      <w:r>
+        <w:rPr>
+          <w:b/>
+          <w:bCs/>
+          <w:u w:val="single"/>
+        </w:rPr>
+        <w:t>Support Spot</w:t>
+      </w:r>
+    </w:p>
     <w:p>
       <w:r>
         <w:tab/>
@@ -242,103 +335,35 @@
         <w:t>Preliminary Product List:</w:t>
       </w:r>
       <w:r>
-        <w:t xml:space="preserve"> Nintendo Entertainment System Console</w:t>
-      </w:r>
-    </w:p>
-    <w:p>
-      <w:r>
-        <w:tab/>
-      </w:r>
-      <w:r>
-        <w:tab/>
-      </w:r>
-      <w:r>
-        <w:tab/>
-        <w:t xml:space="preserve">         Super Mario Brothers</w:t>
-      </w:r>
-    </w:p>
-    <w:p>
-      <w:r>
-        <w:tab/>
-      </w:r>
-      <w:r>
-        <w:tab/>
-      </w:r>
-      <w:r>
-        <w:tab/>
-        <w:t xml:space="preserve">         Super Mario Brothers 3</w:t>
-      </w:r>
-    </w:p>
-    <w:p>
-      <w:r>
-        <w:tab/>
-      </w:r>
-      <w:r>
-        <w:tab/>
-      </w:r>
-      <w:r>
-        <w:tab/>
-        <w:t xml:space="preserve">         Super Nintendo Console</w:t>
-      </w:r>
-    </w:p>
-    <w:p>
-      <w:r>
-        <w:tab/>
-      </w:r>
-      <w:r>
-        <w:tab/>
-      </w:r>
-      <w:r>
-        <w:tab/>
-        <w:t xml:space="preserve">         Donkey Kong Country</w:t>
-      </w:r>
-    </w:p>
-    <w:p>
-      <w:r>
-        <w:tab/>
-      </w:r>
-      <w:r>
-        <w:tab/>
-      </w:r>
-      <w:r>
-        <w:tab/>
-        <w:t xml:space="preserve">         Super Mario Kart</w:t>
-      </w:r>
-    </w:p>
-    <w:p>
-      <w:r>
-        <w:tab/>
-      </w:r>
-      <w:r>
-        <w:tab/>
-      </w:r>
-      <w:r>
-        <w:tab/>
-        <w:t xml:space="preserve">         Nintendo Switch Console</w:t>
-      </w:r>
-    </w:p>
-    <w:p>
-      <w:r>
-        <w:tab/>
-      </w:r>
-      <w:r>
-        <w:tab/>
-      </w:r>
-      <w:r>
-        <w:tab/>
-        <w:t xml:space="preserve">         Legend of Zelda Breath of the Wild</w:t>
-      </w:r>
-    </w:p>
-    <w:p>
-      <w:r>
-        <w:tab/>
-      </w:r>
-      <w:r>
-        <w:tab/>
-      </w:r>
-      <w:r>
-        <w:tab/>
-        <w:t xml:space="preserve">         Legend of Zelda Tears of the Kingdom</w:t>
+        <w:t xml:space="preserve"> </w:t>
+      </w:r>
+    </w:p>
+    <w:p>
+      <w:r>
+        <w:t>Support Spot – A place where those needing shelter or medical assistance can find assistance that is close by.</w:t>
+      </w:r>
+    </w:p>
+    <w:p>
+      <w:pPr>
+        <w:rPr>
+          <w:b/>
+          <w:bCs/>
+          <w:u w:val="single"/>
+        </w:rPr>
+      </w:pPr>
+      <w:r>
+        <w:rPr>
+          <w:b/>
+          <w:bCs/>
+          <w:u w:val="single"/>
+        </w:rPr>
+        <w:lastRenderedPageBreak/>
+        <w:t>Video Game Library &amp; Sales:</w:t>
+      </w:r>
+    </w:p>
+    <w:p>
+      <w:r>
+        <w:t>You can create a library of video games and find out what they are worth. You can also look up the possible prices of other games and sell what games you would like to sell.</w:t>
       </w:r>
     </w:p>
     <w:sectPr>

</xml_diff>